<commit_message>
corrections to text up to legends
</commit_message>
<xml_diff>
--- a/manuscript/copeland_2022_flux_manuscript.docx
+++ b/manuscript/copeland_2022_flux_manuscript.docx
@@ -453,7 +453,7 @@
         <w:pStyle w:val="FirstParagraph"/>
       </w:pPr>
       <w:r>
-        <w:t xml:space="preserve">Hypoxia requires metabolic adaptations to sustain cellular functions that underlie numerous physiologic and pathologic processes. While many studies have explored the metabolic consequences of hypoxia in cancer models, comparatively little is known about the metabolic response of primary cells to hypoxia. Here, we performed metabolic flux analyses of proliferating human lung fibroblasts and pulmonary artery smooth muscle cells in hypoxia. Unexpectedly, glycolytic flux was decreased in hypoxic cells despite activation of the hypoxia-inducible factor (HIF) transcriptional program and increased expression of glycolytic enzymes. Pharmacologic activation of HIF with the prolyl hydroxylase (PHD) inhibitor molidustat in normoxia did increase glycolytic flux, but hypoxia abrogated this effect. Multi-omic profiling of cells treated with hypoxia or molidustat, separately or together, revealed distinct molecular responses to hypoxia and pharmacologic PHD inhibition and suggested a critical role for MYC in modulating the HIF response in hypoxia. MYC knockdown in hypoxia increased lactate efflux while MYC overexpression in normoxia blunted the effects of molidustat treatment. Together, these data suggest that other factors, notably MYC, supersede the anticipated effects of HIF-dependent up-regulation of glycolytic gene expression on glycolytic flux in hypoxic proliferating primary cells.</w:t>
+        <w:t xml:space="preserve">Hypoxia requires metabolic adaptations to sustain energetically demanding cellular activities that underpin many physiologic and pathologic processes. While many studies have explored the metabolic consequences of hypoxia in cancer cell models, comparatively little is known about the metabolic response of primary cells to hypoxia. Here, we performed metabolic flux analyses of proliferating human lung fibroblasts and pulmonary artery smooth muscle cells in hypoxia. Unexpectedly, glycolytic flux was decreased in hypoxic cells despite activation of the hypoxia-inducible factor (HIF) transcriptional program and increased expression of glycolytic enzymes. Pharmacologic activation of HIF with the prolyl hydroxylase (PHD) inhibitor molidustat in normoxia did increase glycolytic flux, but hypoxia abrogated this effect. Multi-omic profiling of cells treated with hypoxia or molidustat, separately or together, revealed distinct molecular responses to hypoxia and pharmacologic PHD inhibition and suggested a critical role for MYC in modulating the HIF response in hypoxia. MYC knockdown in hypoxia increased lactate efflux, while MYC overexpression in normoxia blunted the effects of molidustat treatment. Together, these data suggest that other factors, notably MYC, supersede the anticipated effects of HIF-dependent up-regulation of glycolytic gene expression on glycolytic flux in hypoxic proliferating primary cells.</w:t>
       </w:r>
     </w:p>
     <w:bookmarkEnd w:id="21"/>
@@ -494,7 +494,7 @@
         <w:pStyle w:val="FirstParagraph"/>
       </w:pPr>
       <w:r>
-        <w:t xml:space="preserve">Cellular responses to hypoxia propel many physiologic and pathologic activities from wound healing and angiogenesis to vascular remodeling and fibrosis</w:t>
+        <w:t xml:space="preserve">Cellular responses to hypoxia propel many physiologic and pathologic processes from wound healing and angiogenesis to vascular remodeling and fibrosis</w:t>
       </w:r>
       <w:r>
         <w:t xml:space="preserve"> </w:t>
@@ -598,7 +598,7 @@
         <w:pStyle w:val="BodyText"/>
       </w:pPr>
       <w:r>
-        <w:t xml:space="preserve">In addition to metabolic changes designed to maintain energy supply, hypoxic cells also reduce energy demands through down-regulation of Na</w:t>
+        <w:t xml:space="preserve">In addition to metabolic changes designed to maintain energy supply, hypoxic cells also reduce energy demand through down-regulation of Na</w:t>
       </w:r>
       <w:r>
         <w:rPr>
@@ -616,7 +616,7 @@
         <w:t xml:space="preserve">+</w:t>
       </w:r>
       <w:r>
-        <w:t xml:space="preserve">-ATPase, slowing protein translation, and attenuating cell proliferation</w:t>
+        <w:t xml:space="preserve">-ATPase, slowing protein translation, and decreasing cell proliferation</w:t>
       </w:r>
       <w:r>
         <w:t xml:space="preserve"> </w:t>
@@ -650,7 +650,7 @@
         <w:t xml:space="preserve">)</w:t>
       </w:r>
       <w:r>
-        <w:t xml:space="preserve">. In particular, HIF-1α decreases cell proliferation by activating cyclin-dependent kinase inhibitor expression, inhibiting cell cycle checkpoint progression</w:t>
+        <w:t xml:space="preserve">. In particular, HIF-1α decreases cell proliferation by activating cyclin-dependent kinase inhibitor expression, inhibiting cell-cycle checkpoint progression</w:t>
       </w:r>
       <w:r>
         <w:t xml:space="preserve"> </w:t>
@@ -710,7 +710,7 @@
         <w:t xml:space="preserve">)</w:t>
       </w:r>
       <w:r>
-        <w:t xml:space="preserve">. How these cells meet the metabolic needs of sustained proliferation in hypoxia and how these adaptations are regulated are an active area of investigation</w:t>
+        <w:t xml:space="preserve">. How these cells meet the metabolic needs of sustained proliferation in hypoxia and how these adaptations are regulated are active areas of investigation</w:t>
       </w:r>
       <w:r>
         <w:t xml:space="preserve"> </w:t>
@@ -848,7 +848,7 @@
         <w:t xml:space="preserve">)</w:t>
       </w:r>
       <w:r>
-        <w:t xml:space="preserve">. For example, stable isotope tracing and metabolic flux analyses identified a critical role for reductive carboxylation of glutamine-derived α-ketoglutarate for lipid biosynthesis in supporting tumor growth</w:t>
+        <w:t xml:space="preserve">. For example, stable isotope tracing and metabolic flux analyses identified a critical role for the reductive carboxylation of glutamine-derived α-ketoglutarate for lipid biosynthesis in supporting tumor growth</w:t>
       </w:r>
       <w:r>
         <w:t xml:space="preserve"> </w:t>
@@ -930,7 +930,7 @@
         <w:t xml:space="preserve">)</w:t>
       </w:r>
       <w:r>
-        <w:t xml:space="preserve">. By contrast, comparatively little is known about metabolic adaptations of primary cells to hypoxia. Indeed, the importance of reductive carboxylation or aspartate biosynthesis remains to be elucidated in these cells. A more complete understanding of primary cell metabolic adaptation to hypoxia would provide an important context for understanding how metabolic reprogramming supports normal cellular responses to hypoxia, how these responses may be (mal)adaptive in a variety of disease contexts, and how the hypoxia metabolic program in primary cells differs from that observed in cancer cells.</w:t>
+        <w:t xml:space="preserve">. By contrast, comparatively little is known about metabolic adaptations of primary cells to hypoxia. Indeed, the importance of reductive carboxylation or aspartate biosynthesis remains to be elucidated in these cells. A more complete understanding of primary cell metabolic adaptations to hypoxia would provide an important context for understanding how metabolic reprogramming supports normal cellular responses to hypoxia, how these responses may be (mal)adaptive in a variety of disease contexts, and how the hypoxia metabolic program in primary cells differs from that observed in cancer cells.</w:t>
       </w:r>
     </w:p>
     <w:p>
@@ -964,7 +964,7 @@
         <w:t xml:space="preserve">in vitro</w:t>
       </w:r>
       <w:r>
-        <w:t xml:space="preserve">, and play important roles in the pathology of non-cancerous diseases in which tissue hypoxia is a prominent feature. We found that hypoxia fails to increase glycolysis in these primary cells despite robust up-regulation of the HIF-1α transcriptional program. In normoxia, HIF-1α stabilization by the PHD inhibitor molidustat (BAY-85-3934,</w:t>
+        <w:t xml:space="preserve">, and play important roles in the pathology of non-cancerous diseases in which tissue hypoxia is a prominent feature, including pulmonary hypertension and pulmonary fibrosis. We found that hypoxia fails to increase glycolysis in these primary cells despite robust up-regulation of the HIF-1α transcriptional program. In normoxia, HIF-1α stabilization by the PHD inhibitor molidustat (BAY-85-3934,</w:t>
       </w:r>
       <w:r>
         <w:t xml:space="preserve"> </w:t>
@@ -1002,7 +1002,7 @@
         <w:t xml:space="preserve"> </w:t>
       </w:r>
       <w:r>
-        <w:t xml:space="preserve">did increase glycolysis and lactate efflux; however, hypoxia blocked this response. These findings suggested the existence of important hypoxia-dependent regulatory mechanisms that override the metabolic consequences of HIF-1α-dependent up-regulation of glycolytic gene expression in human primary cells. Transcriptomic profiling suggested a critical role for the transcription factor MYC in the adaptive response to hypoxia. Using knockdown and overexpression approaches, we demonstrate that MYC attenuates HIF-driven glycolysis in hypoxia and following BAY treatment.</w:t>
+        <w:t xml:space="preserve">did increase glycolysis and lactate efflux; however, hypoxia blocked this response. These findings suggested that important hypoxia-dependent regulatory mechanisms override the metabolic consequences of HIF-1α-dependent glycolytic gene expression. Transcriptomic profiling identified a critical role for the transcription factor MYC in the adaptive response to hypoxia. Using knockdown and overexpression approaches, we demonstrated that MYC attenuates HIF-driven glycolysis in hypoxia and following HIF stabilization in normoxia.</w:t>
       </w:r>
     </w:p>
     <w:p>
@@ -1106,7 +1106,7 @@
         <w:t xml:space="preserve">)</w:t>
       </w:r>
       <w:r>
-        <w:t xml:space="preserve">. Exponential growth phase is thought to reflect metabolic pseudo-steady state as cells in the culture steadily divide at their maximal condition-specific rate, provided nutrient supply does not become limiting</w:t>
+        <w:t xml:space="preserve">. Exponential growth phase is thought to reflect metabolic pseudo-steady state as cells in culture steadily divide at their maximal condition-specific rate, provided nutrient supply does not become limiting</w:t>
       </w:r>
       <w:r>
         <w:t xml:space="preserve"> </w:t>
@@ -1352,7 +1352,7 @@
         <w:pStyle w:val="BodyText"/>
       </w:pPr>
       <w:r>
-        <w:t xml:space="preserve">Having identified experimental conditions for exponential growth, we next determined extracellular fluxes of glucose (GLC), lactate (LAC), pyruvate (PYR), and amino acids (</w:t>
+        <w:t xml:space="preserve">Having identified experimental conditions for exponential growth, we next determined the extracellular fluxes of glucose (GLC), lactate (LAC), pyruvate (PYR), and amino acids (</w:t>
       </w:r>
       <w:r>
         <w:rPr>
@@ -1457,7 +1457,7 @@
         <w:t xml:space="preserve">Fig S2</w:t>
       </w:r>
       <w:r>
-        <w:t xml:space="preserve">). These results were similar to 0.5% oxygen culture. We observed no change in glucose or lactate fluxes. To test if this unexpected response was unique to LFs, we next studied PASMCs under 0.5% oxygen conditions (</w:t>
+        <w:t xml:space="preserve">). Under these conditions, we observed no change in glucose or lactate fluxes, similar to 0.5% oxygen culture. To test if this unexpected response was unique to LFs, we next studied PASMCs under 0.5% oxygen conditions (</w:t>
       </w:r>
       <w:r>
         <w:rPr>
@@ -1558,7 +1558,7 @@
           <w:bCs/>
           <w:b/>
         </w:rPr>
-        <w:t xml:space="preserve">1</w:t>
+        <w:t xml:space="preserve">2</w:t>
       </w:r>
       <w:r>
         <w:rPr>
@@ -1589,7 +1589,7 @@
           <w:bCs/>
           <w:b/>
         </w:rPr>
-        <w:t xml:space="preserve">1</w:t>
+        <w:t xml:space="preserve">2</w:t>
       </w:r>
       <w:r>
         <w:rPr>
@@ -1599,7 +1599,7 @@
         <w:t xml:space="preserve">I</w:t>
       </w:r>
       <w:r>
-        <w:t xml:space="preserve">), as expected based on the pattern of glycolytic gene expression that we observed. Interestingly, although hypoxia and BAY treatments resulted in similar increases in HIF-1α, GLUT1, and LDHA, the glycolytic response was markedly different.</w:t>
+        <w:t xml:space="preserve">). This finding was consistent with the increased expression of glycolytic genes that we observed. Interestingly, although hypoxia and BAY treatments resulted in similar increases in HIF-1α, GLUT1, and LDHA, the glycolytic response was markedly different.</w:t>
       </w:r>
     </w:p>
     <w:bookmarkEnd w:id="24"/>
@@ -1666,7 +1666,7 @@
           <w:bCs/>
           <w:b/>
         </w:rPr>
-        <w:t xml:space="preserve">J</w:t>
+        <w:t xml:space="preserve">J, S2J, S3J</w:t>
       </w:r>
       <w:r>
         <w:t xml:space="preserve">). To our knowledge, this is the first comprehensive extracellular flux profiling of key metabolic substrates in these primary cells. In LFs, overall, changes in these fluxes were modest, with hypoxia generally decreasing the fluxes of all measured metabolites. These findings were similar with 0.2% oxygen exposure (</w:t>
@@ -2581,7 +2581,7 @@
           <w:bCs/>
           <w:b/>
         </w:rPr>
-        <w:t xml:space="preserve">Figures S7A-C, Tables S1, S3</w:t>
+        <w:t xml:space="preserve">Figs S7A-C, Tables S1, S3</w:t>
       </w:r>
       <w:r>
         <w:t xml:space="preserve">). Compared to LFs, PASMCs had slower rates of glycolysis and faster rates of TCA metabolism driven, in part, by increased glutamine uptake. In hypoxia, PASMCs exhibited similar decreases in glycolytic flux as LFs but also a marked, and unexpected, increase in TCA flux (</w:t>
@@ -2614,7 +2614,7 @@
         <w:t xml:space="preserve">)</w:t>
       </w:r>
       <w:r>
-        <w:t xml:space="preserve">, where oxidative phosphorylation continued to provide the majority of cellular ATP even in 1% oxygen.</w:t>
+        <w:t xml:space="preserve">, where oxidative phosphorylation continued to provide the majority of cellular ATP even at 1% oxygen.</w:t>
       </w:r>
     </w:p>
     <w:p>
@@ -2622,24 +2622,24 @@
         <w:pStyle w:val="BodyText"/>
       </w:pPr>
       <w:r>
-        <w:t xml:space="preserve">Given the global decrease in bioenergetic metabolic flux in hypoxic LFs, we hypothesized that these differences may be a consequence of decreased growth rate. After normalizing metabolite fluxes in normoxia and hypoxia to the cell growth rate, modest increases (~10%) in glycolytic flux were observed (</w:t>
-      </w:r>
-      <w:r>
-        <w:rPr>
-          <w:bCs/>
-          <w:b/>
-        </w:rPr>
-        <w:t xml:space="preserve">Figure S7E</w:t>
-      </w:r>
-      <w:r>
-        <w:t xml:space="preserve">). This finding suggests that, while glycolysis increases relative to growth rate in hypoxic cells, the regulators of cell proliferation rate override the consequences of the HIF-1α transcriptional program. Indeed, even after adjusting for cell growth rate, the relative increase in glycolytic flux is modest compared to the marked up-regulation of glycolytic protein levels. BAY treatment decreased cell proliferation rate (</w:t>
-      </w:r>
-      <w:r>
-        <w:rPr>
-          <w:bCs/>
-          <w:b/>
-        </w:rPr>
-        <w:t xml:space="preserve">Figure</w:t>
+        <w:t xml:space="preserve">Given the global decrease in bioenergetic metabolic flux in hypoxic LFs, we hypothesized that these differences may be a consequence of decreased growth rate. After normalizing metabolite fluxes in normoxia and hypoxia to the cell growth rate, a modest increase (~10%) in glycolytic flux was observed (</w:t>
+      </w:r>
+      <w:r>
+        <w:rPr>
+          <w:bCs/>
+          <w:b/>
+        </w:rPr>
+        <w:t xml:space="preserve">Fig S7E</w:t>
+      </w:r>
+      <w:r>
+        <w:t xml:space="preserve">). This finding suggests that, while glycolysis increases relative to growth rate in hypoxic cells, regulators of cell proliferation rate override the consequences of the HIF-1α transcriptional program. Indeed, even after adjusting for cell growth rate, the relative increase in glycolytic flux is modest compared to the marked up-regulation of glycolytic protein levels and the glycolytic potential of these cells demonstrated by BAY treatment in normoxia. BAY treatment decreased cell proliferation rate (</w:t>
+      </w:r>
+      <w:r>
+        <w:rPr>
+          <w:bCs/>
+          <w:b/>
+        </w:rPr>
+        <w:t xml:space="preserve">Fig</w:t>
       </w:r>
       <w:r>
         <w:rPr>
@@ -2681,7 +2681,29 @@
         <w:pStyle w:val="FirstParagraph"/>
       </w:pPr>
       <w:r>
-        <w:t xml:space="preserve">Although the metabolite exchange fluxes for bidirectional reactions tend to be poorly resolved by metabolic flux analysis, two observations are worth highlighting (</w:t>
+        <w:t xml:space="preserve">Although the metabolite exchange fluxes for bidirectional reactions tend to be poorly resolved by metabolic flux analysis</w:t>
+      </w:r>
+      <w:r>
+        <w:t xml:space="preserve"> </w:t>
+      </w:r>
+      <w:r>
+        <w:t xml:space="preserve">(</w:t>
+      </w:r>
+      <w:hyperlink w:anchor="ref-wiechert2007a">
+        <w:r>
+          <w:rPr>
+            <w:rStyle w:val="Hyperlink"/>
+            <w:bCs/>
+            <w:b/>
+          </w:rPr>
+          <w:t xml:space="preserve">wiechert2007a?</w:t>
+        </w:r>
+      </w:hyperlink>
+      <w:r>
+        <w:t xml:space="preserve">)</w:t>
+      </w:r>
+      <w:r>
+        <w:t xml:space="preserve">, two observations are worth highlighting (</w:t>
       </w:r>
       <w:r>
         <w:rPr>
@@ -2691,7 +2713,7 @@
         <w:t xml:space="preserve">Tables S1-S3</w:t>
       </w:r>
       <w:r>
-        <w:t xml:space="preserve">). First, consistent with the stable isotope tracing results, the modeled rate of reductive carboxylation through reverse flux by isocitrate dehydrogenase in LFs is low (~4 fmol/cell/h), unchanged by hypoxia, and modestly increased by BAY treatment. By contrast, the rate of reductive carboxylation increases 6-fold in PASMCs in hypoxia, highlighting an important role for this pathway in the metabolic response of PASMCs to hypoxia (</w:t>
+        <w:t xml:space="preserve">). First, consistent with the stable isotope tracing results, the modeled rate of reductive carboxylation through reverse flux by isocitrate dehydrogenase in LFs is low (~4 fmol/cell/h), unchanged by hypoxia, and modestly increased by BAY treatment. By contrast, the rate of reductive carboxylation increases 6-fold in PASMCs in hypoxia, highlighting an important role for this pathway in the metabolic response of PASMCs to decreased oxygen availability (</w:t>
       </w:r>
       <w:r>
         <w:rPr>
@@ -2878,19 +2900,7 @@
         <w:t xml:space="preserve">in vivo</w:t>
       </w:r>
       <w:r>
-        <w:t xml:space="preserve">. In this study, lactate incorporation corresponded to regions of high glucose uptake as determined by [</w:t>
-      </w:r>
-      <w:r>
-        <w:t xml:space="preserve"> </w:t>
-      </w:r>
-      <w:r>
-        <w:rPr>
-          <w:vertAlign w:val="superscript"/>
-        </w:rPr>
-        <w:t xml:space="preserve">18</w:t>
-      </w:r>
-      <w:r>
-        <w:t xml:space="preserve">F ]-fluorodeoxyglucose positron emission tomography, suggesting that lactate consumption can occur even in areas of high glucose utilization. Subsequently, investigators have demonstrated the importance of lactate as a metabolic fuel</w:t>
+        <w:t xml:space="preserve">. In this study, lactate incorporation corresponded to regions of high glucose uptake as determined by [¹⁸F]-fluorodeoxyglucose positron emission tomography, suggesting that lactate consumption can occur even in areas of high glucose utilization. Subsequently, investigators have demonstrated the importance of lactate as a metabolic fuel</w:t>
       </w:r>
       <w:r>
         <w:t xml:space="preserve"> </w:t>

</xml_diff>